<commit_message>
Polling, key code and mouse code
</commit_message>
<xml_diff>
--- a/Note.docx
+++ b/Note.docx
@@ -2,13 +2,7 @@
 <file path=word/document.xml><?xml version="1.0" encoding="utf-8"?>
 <w:document xmlns:wpc="http://schemas.microsoft.com/office/word/2010/wordprocessingCanvas" xmlns:cx="http://schemas.microsoft.com/office/drawing/2014/chartex" xmlns:cx1="http://schemas.microsoft.com/office/drawing/2015/9/8/chartex" xmlns:cx2="http://schemas.microsoft.com/office/drawing/2015/10/21/chartex" xmlns:cx3="http://schemas.microsoft.com/office/drawing/2016/5/9/chartex" xmlns:cx4="http://schemas.microsoft.com/office/drawing/2016/5/10/chartex" xmlns:cx5="http://schemas.microsoft.com/office/drawing/2016/5/11/chartex" xmlns:cx6="http://schemas.microsoft.com/office/drawing/2016/5/12/chartex" xmlns:cx7="http://schemas.microsoft.com/office/drawing/2016/5/13/chartex" xmlns:cx8="http://schemas.microsoft.com/office/drawing/2016/5/14/chartex" xmlns:mc="http://schemas.openxmlformats.org/markup-compatibility/2006" xmlns:aink="http://schemas.microsoft.com/office/drawing/2016/ink" xmlns:am3d="http://schemas.microsoft.com/office/drawing/2017/model3d" xmlns:o="urn:schemas-microsoft-com:office:office" xmlns:oel="http://schemas.microsoft.com/office/2019/extlst" xmlns:r="http://schemas.openxmlformats.org/officeDocument/2006/relationships" xmlns:m="http://schemas.openxmlformats.org/officeDocument/2006/math" xmlns:v="urn:schemas-microsoft-com:vml" xmlns:wp14="http://schemas.microsoft.com/office/word/2010/wordprocessingDrawing" xmlns:wp="http://schemas.openxmlformats.org/drawingml/2006/wordprocessingDrawing" xmlns:w10="urn:schemas-microsoft-com:office:word" xmlns:w="http://schemas.openxmlformats.org/wordprocessingml/2006/main" xmlns:w14="http://schemas.microsoft.com/office/word/2010/wordml" xmlns:w15="http://schemas.microsoft.com/office/word/2012/wordml" xmlns:w16cex="http://schemas.microsoft.com/office/word/2018/wordml/cex" xmlns:w16cid="http://schemas.microsoft.com/office/word/2016/wordml/cid" xmlns:w16="http://schemas.microsoft.com/office/word/2018/wordml" xmlns:w16du="http://schemas.microsoft.com/office/word/2023/wordml/word16du" xmlns:w16sdtdh="http://schemas.microsoft.com/office/word/2020/wordml/sdtdatahash" xmlns:w16se="http://schemas.microsoft.com/office/word/2015/wordml/symex" xmlns:wpg="http://schemas.microsoft.com/office/word/2010/wordprocessingGroup" xmlns:wpi="http://schemas.microsoft.com/office/word/2010/wordprocessingInk" xmlns:wne="http://schemas.microsoft.com/office/word/2006/wordml" xmlns:wps="http://schemas.microsoft.com/office/word/2010/wordprocessingShape" mc:Ignorable="w14 w15 w16se w16cid w16 w16cex w16sdtdh wp14">
   <w:body>
-    <w:p>
-      <w:pPr>
-        <w:rPr>
-          <w:rFonts w:hint="eastAsia"/>
-        </w:rPr>
-      </w:pPr>
-    </w:p>
+    <w:p/>
     <w:p/>
     <w:p>
       <w:pPr>
@@ -109,7 +103,15 @@
     </w:p>
     <w:p>
       <w:r>
-        <w:t>The aim of the game engine is that, for someone who don’t familiar with programming to create the data and visualize it.</w:t>
+        <w:t xml:space="preserve">The aim of the game engine </w:t>
+      </w:r>
+      <w:proofErr w:type="gramStart"/>
+      <w:r>
+        <w:t>is that,</w:t>
+      </w:r>
+      <w:proofErr w:type="gramEnd"/>
+      <w:r>
+        <w:t xml:space="preserve"> for someone who don’t familiar with programming to create the data and visualize it.</w:t>
       </w:r>
       <w:r>
         <w:t xml:space="preserve"> For example, Unity, you can use it to create a minimal game with minimal script.</w:t>
@@ -187,10 +189,26 @@
         <w:t>: biggest system</w:t>
       </w:r>
       <w:r>
-        <w:t>. Most of the game engine start with renderer immediately. But we will start with a debugging layer</w:t>
-      </w:r>
-      <w:r>
-        <w:t>, and all those infrastructure, and that could make the renderer building more easily.</w:t>
+        <w:t xml:space="preserve">. Most of the game </w:t>
+      </w:r>
+      <w:proofErr w:type="gramStart"/>
+      <w:r>
+        <w:t>engine</w:t>
+      </w:r>
+      <w:proofErr w:type="gramEnd"/>
+      <w:r>
+        <w:t xml:space="preserve"> start with renderer immediately. But we will start with a debugging layer</w:t>
+      </w:r>
+      <w:r>
+        <w:t xml:space="preserve">, and all </w:t>
+      </w:r>
+      <w:proofErr w:type="gramStart"/>
+      <w:r>
+        <w:t>those infrastructure</w:t>
+      </w:r>
+      <w:proofErr w:type="gramEnd"/>
+      <w:r>
+        <w:t>, and that could make the renderer building more easily.</w:t>
       </w:r>
       <w:r>
         <w:t xml:space="preserve"> </w:t>
@@ -236,7 +254,15 @@
     </w:p>
     <w:p>
       <w:r>
-        <w:t>9. Entity component system (ECS): crate game object, and model it.</w:t>
+        <w:t xml:space="preserve">9. Entity component system (ECS): </w:t>
+      </w:r>
+      <w:proofErr w:type="gramStart"/>
+      <w:r>
+        <w:t>crate</w:t>
+      </w:r>
+      <w:proofErr w:type="gramEnd"/>
+      <w:r>
+        <w:t xml:space="preserve"> game object, and model it.</w:t>
       </w:r>
     </w:p>
     <w:p>
@@ -289,7 +315,15 @@
       </w:r>
       <w:proofErr w:type="spellEnd"/>
       <w:r>
-        <w:t xml:space="preserve">, and link all of our work into one </w:t>
+        <w:t xml:space="preserve">, and link </w:t>
+      </w:r>
+      <w:proofErr w:type="gramStart"/>
+      <w:r>
+        <w:t>all of</w:t>
+      </w:r>
+      <w:proofErr w:type="gramEnd"/>
+      <w:r>
+        <w:t xml:space="preserve"> our work into one </w:t>
       </w:r>
       <w:proofErr w:type="spellStart"/>
       <w:r>
@@ -305,7 +339,23 @@
       </w:r>
       <w:proofErr w:type="spellEnd"/>
       <w:r>
-        <w:t>. Instead of statically link all of our dependencies into the game.</w:t>
+        <w:t xml:space="preserve">. Instead of statically </w:t>
+      </w:r>
+      <w:proofErr w:type="gramStart"/>
+      <w:r>
+        <w:t>link</w:t>
+      </w:r>
+      <w:proofErr w:type="gramEnd"/>
+      <w:r>
+        <w:t xml:space="preserve"> </w:t>
+      </w:r>
+      <w:proofErr w:type="gramStart"/>
+      <w:r>
+        <w:t>all of</w:t>
+      </w:r>
+      <w:proofErr w:type="gramEnd"/>
+      <w:r>
+        <w:t xml:space="preserve"> our dependencies into the game.</w:t>
       </w:r>
     </w:p>
     <w:p>
@@ -421,8 +471,13 @@
         <w:t>Change the output folder</w:t>
       </w:r>
       <w:r>
-        <w:t>, and the intermediate folder</w:t>
-      </w:r>
+        <w:t xml:space="preserve">, and the intermediate </w:t>
+      </w:r>
+      <w:proofErr w:type="gramStart"/>
+      <w:r>
+        <w:t>folder</w:t>
+      </w:r>
+      <w:proofErr w:type="gramEnd"/>
     </w:p>
     <w:p>
       <w:pPr>
@@ -522,8 +577,13 @@
         <w:t>to use</w:t>
       </w:r>
       <w:r>
-        <w:t xml:space="preserve"> the game engine</w:t>
-      </w:r>
+        <w:t xml:space="preserve"> the game </w:t>
+      </w:r>
+      <w:proofErr w:type="gramStart"/>
+      <w:r>
+        <w:t>engine</w:t>
+      </w:r>
+      <w:proofErr w:type="gramEnd"/>
     </w:p>
     <w:p>
       <w:pPr>
@@ -573,7 +633,15 @@
     <w:p>
       <w:r>
         <w:lastRenderedPageBreak/>
-        <w:t>Copy paste all the setting from the game engine to the sandbox, and the sandbox is a</w:t>
+        <w:t xml:space="preserve">Copy </w:t>
+      </w:r>
+      <w:proofErr w:type="gramStart"/>
+      <w:r>
+        <w:t>paste</w:t>
+      </w:r>
+      <w:proofErr w:type="gramEnd"/>
+      <w:r>
+        <w:t xml:space="preserve"> all the setting from the game engine to the sandbox, and the sandbox is a</w:t>
       </w:r>
       <w:r>
         <w:t>n</w:t>
@@ -699,8 +767,13 @@
     </w:p>
     <w:p>
       <w:r>
-        <w:t>Link this two projects</w:t>
-      </w:r>
+        <w:t xml:space="preserve">Link this two </w:t>
+      </w:r>
+      <w:proofErr w:type="gramStart"/>
+      <w:r>
+        <w:t>projects</w:t>
+      </w:r>
+      <w:proofErr w:type="gramEnd"/>
     </w:p>
     <w:p>
       <w:pPr>
@@ -762,7 +835,15 @@
     </w:p>
     <w:p>
       <w:r>
-        <w:t xml:space="preserve">When the game engine generate a </w:t>
+        <w:t xml:space="preserve">When the game engine </w:t>
+      </w:r>
+      <w:proofErr w:type="gramStart"/>
+      <w:r>
+        <w:t>generate</w:t>
+      </w:r>
+      <w:proofErr w:type="gramEnd"/>
+      <w:r>
+        <w:t xml:space="preserve"> a </w:t>
       </w:r>
       <w:proofErr w:type="spellStart"/>
       <w:r>
@@ -905,8 +986,13 @@
       </w:r>
       <w:proofErr w:type="spellEnd"/>
       <w:r>
-        <w:t xml:space="preserve"> and lib file</w:t>
-      </w:r>
+        <w:t xml:space="preserve"> and lib </w:t>
+      </w:r>
+      <w:proofErr w:type="gramStart"/>
+      <w:r>
+        <w:t>file</w:t>
+      </w:r>
+      <w:proofErr w:type="gramEnd"/>
     </w:p>
     <w:p>
       <w:pPr>
@@ -964,8 +1050,13 @@
       </w:r>
       <w:proofErr w:type="spellEnd"/>
       <w:r>
-        <w:t xml:space="preserve"> and build</w:t>
-      </w:r>
+        <w:t xml:space="preserve"> and </w:t>
+      </w:r>
+      <w:proofErr w:type="gramStart"/>
+      <w:r>
+        <w:t>build</w:t>
+      </w:r>
+      <w:proofErr w:type="gramEnd"/>
     </w:p>
     <w:p>
       <w:pPr>
@@ -1022,7 +1113,15 @@
       </w:r>
       <w:proofErr w:type="spellEnd"/>
       <w:r>
-        <w:t xml:space="preserve"> file manually from the game engine output folder, to the sandbox output folder, to run this project</w:t>
+        <w:t xml:space="preserve"> file manually </w:t>
+      </w:r>
+      <w:proofErr w:type="gramStart"/>
+      <w:r>
+        <w:t>from the game engine output folder,</w:t>
+      </w:r>
+      <w:proofErr w:type="gramEnd"/>
+      <w:r>
+        <w:t xml:space="preserve"> to the sandbox output folder, to run this project</w:t>
       </w:r>
     </w:p>
     <w:p>
@@ -1096,7 +1195,15 @@
         <w:t xml:space="preserve"> entry point, even dynamic library.</w:t>
       </w:r>
       <w:r>
-        <w:t xml:space="preserve"> Out application use </w:t>
+        <w:t xml:space="preserve"> </w:t>
+      </w:r>
+      <w:proofErr w:type="gramStart"/>
+      <w:r>
+        <w:t>Out</w:t>
+      </w:r>
+      <w:proofErr w:type="gramEnd"/>
+      <w:r>
+        <w:t xml:space="preserve"> application use </w:t>
       </w:r>
       <w:proofErr w:type="spellStart"/>
       <w:r>
@@ -1112,7 +1219,15 @@
     </w:p>
     <w:p>
       <w:r>
-        <w:t xml:space="preserve">Here, the main function is inside the application, but we want to control it from the engine side </w:t>
+        <w:t xml:space="preserve">Here, the main function is inside the application, but we want to control it from the engine </w:t>
+      </w:r>
+      <w:proofErr w:type="gramStart"/>
+      <w:r>
+        <w:t>side</w:t>
+      </w:r>
+      <w:proofErr w:type="gramEnd"/>
+      <w:r>
+        <w:t xml:space="preserve"> </w:t>
       </w:r>
     </w:p>
     <w:p>
@@ -1165,10 +1280,18 @@
     <w:p>
       <w:r>
         <w:lastRenderedPageBreak/>
-        <w:t>Define the macro</w:t>
-      </w:r>
-      <w:r>
-        <w:t>, and add the macro to the preprocessor</w:t>
+        <w:t xml:space="preserve">Define the </w:t>
+      </w:r>
+      <w:proofErr w:type="gramStart"/>
+      <w:r>
+        <w:t>macro</w:t>
+      </w:r>
+      <w:r>
+        <w:t>, and</w:t>
+      </w:r>
+      <w:proofErr w:type="gramEnd"/>
+      <w:r>
+        <w:t xml:space="preserve"> add the macro to the preprocessor</w:t>
       </w:r>
       <w:r>
         <w:t>.</w:t>
@@ -1275,7 +1398,15 @@
     </w:p>
     <w:p>
       <w:r>
-        <w:t>And the application in Game Engine use that API</w:t>
+        <w:t xml:space="preserve">And the application in Game Engine </w:t>
+      </w:r>
+      <w:proofErr w:type="gramStart"/>
+      <w:r>
+        <w:t>use</w:t>
+      </w:r>
+      <w:proofErr w:type="gramEnd"/>
+      <w:r>
+        <w:t xml:space="preserve"> that API</w:t>
       </w:r>
     </w:p>
     <w:p>
@@ -1328,8 +1459,13 @@
         <w:t xml:space="preserve">Add the </w:t>
       </w:r>
       <w:r>
-        <w:t>include file</w:t>
-      </w:r>
+        <w:t xml:space="preserve">include </w:t>
+      </w:r>
+      <w:proofErr w:type="gramStart"/>
+      <w:r>
+        <w:t>file</w:t>
+      </w:r>
+      <w:proofErr w:type="gramEnd"/>
     </w:p>
     <w:p>
       <w:pPr>
@@ -1378,8 +1514,13 @@
     </w:p>
     <w:p>
       <w:r>
-        <w:t>Also add the include directory in the sandbox</w:t>
-      </w:r>
+        <w:t xml:space="preserve">Also add the include directory in the </w:t>
+      </w:r>
+      <w:proofErr w:type="gramStart"/>
+      <w:r>
+        <w:t>sandbox</w:t>
+      </w:r>
+      <w:proofErr w:type="gramEnd"/>
     </w:p>
     <w:p>
       <w:r>
@@ -1554,8 +1695,13 @@
       <w:r>
         <w:t xml:space="preserve">(print) </w:t>
       </w:r>
-      <w:r>
-        <w:t>event.</w:t>
+      <w:proofErr w:type="gramStart"/>
+      <w:r>
+        <w:t>event</w:t>
+      </w:r>
+      <w:proofErr w:type="gramEnd"/>
+      <w:r>
+        <w:t>.</w:t>
       </w:r>
       <w:r>
         <w:t xml:space="preserve"> We will use SPD log library.</w:t>
@@ -1574,10 +1720,26 @@
     </w:p>
     <w:p>
       <w:r>
-        <w:t>The license show that we need to include this license to our project.</w:t>
-      </w:r>
-      <w:r>
-        <w:t xml:space="preserve"> We don’t need to have the whole code base, but add it as a submodule of our project.</w:t>
+        <w:t xml:space="preserve">The license </w:t>
+      </w:r>
+      <w:proofErr w:type="gramStart"/>
+      <w:r>
+        <w:t>show</w:t>
+      </w:r>
+      <w:proofErr w:type="gramEnd"/>
+      <w:r>
+        <w:t xml:space="preserve"> that we need to include this license to our project.</w:t>
+      </w:r>
+      <w:r>
+        <w:t xml:space="preserve"> We don’t need to have the whole code </w:t>
+      </w:r>
+      <w:proofErr w:type="gramStart"/>
+      <w:r>
+        <w:t>base, but</w:t>
+      </w:r>
+      <w:proofErr w:type="gramEnd"/>
+      <w:r>
+        <w:t xml:space="preserve"> add it as a submodule of our project.</w:t>
       </w:r>
     </w:p>
     <w:p>
@@ -1624,13 +1786,18 @@
     </w:p>
     <w:p>
       <w:r>
-        <w:t>Git will download it and create a .</w:t>
+        <w:t xml:space="preserve">Git will download it and create </w:t>
+      </w:r>
+      <w:proofErr w:type="gramStart"/>
+      <w:r>
+        <w:t>a .</w:t>
       </w:r>
       <w:proofErr w:type="spellStart"/>
       <w:r>
         <w:t>gitmodules</w:t>
       </w:r>
       <w:proofErr w:type="spellEnd"/>
+      <w:proofErr w:type="gramEnd"/>
       <w:r>
         <w:t xml:space="preserve"> file</w:t>
       </w:r>
@@ -1688,8 +1855,13 @@
         <w:t xml:space="preserve"> to the game engine</w:t>
       </w:r>
       <w:r>
-        <w:t xml:space="preserve"> and the sandbox project</w:t>
-      </w:r>
+        <w:t xml:space="preserve"> and the sandbox </w:t>
+      </w:r>
+      <w:proofErr w:type="gramStart"/>
+      <w:r>
+        <w:t>project</w:t>
+      </w:r>
+      <w:proofErr w:type="gramEnd"/>
     </w:p>
     <w:p>
       <w:pPr>
@@ -1751,8 +1923,13 @@
     </w:p>
     <w:p>
       <w:r>
-        <w:t>Create the log file</w:t>
-      </w:r>
+        <w:t xml:space="preserve">Create the log </w:t>
+      </w:r>
+      <w:proofErr w:type="gramStart"/>
+      <w:r>
+        <w:t>file</w:t>
+      </w:r>
+      <w:proofErr w:type="gramEnd"/>
     </w:p>
     <w:p>
       <w:pPr>
@@ -1802,8 +1979,13 @@
     </w:p>
     <w:p>
       <w:r>
-        <w:t>Define macro</w:t>
-      </w:r>
+        <w:t xml:space="preserve">Define </w:t>
+      </w:r>
+      <w:proofErr w:type="gramStart"/>
+      <w:r>
+        <w:t>macro</w:t>
+      </w:r>
+      <w:proofErr w:type="gramEnd"/>
     </w:p>
     <w:p>
       <w:pPr>
@@ -1945,7 +2127,15 @@
       </w:r>
       <w:proofErr w:type="spellEnd"/>
       <w:r>
-        <w:t xml:space="preserve"> is extremely complicate. We will use Lua to create </w:t>
+        <w:t xml:space="preserve"> is extremely </w:t>
+      </w:r>
+      <w:proofErr w:type="gramStart"/>
+      <w:r>
+        <w:t>complicate</w:t>
+      </w:r>
+      <w:proofErr w:type="gramEnd"/>
+      <w:r>
+        <w:t xml:space="preserve">. We will use Lua to create </w:t>
       </w:r>
       <w:proofErr w:type="spellStart"/>
       <w:r>
@@ -1988,8 +2178,13 @@
     </w:p>
     <w:p>
       <w:r>
-        <w:t>Copy the exe file and paste into the project, make a new folder</w:t>
-      </w:r>
+        <w:t xml:space="preserve">Copy the exe file and paste into the project, make a new </w:t>
+      </w:r>
+      <w:proofErr w:type="gramStart"/>
+      <w:r>
+        <w:t>folder</w:t>
+      </w:r>
+      <w:proofErr w:type="gramEnd"/>
     </w:p>
     <w:p>
       <w:pPr>
@@ -2180,10 +2375,12 @@
         <w:t>.</w:t>
       </w:r>
       <w:proofErr w:type="spellStart"/>
+      <w:proofErr w:type="gramStart"/>
       <w:r>
         <w:t>vcxproj.filters</w:t>
       </w:r>
       <w:proofErr w:type="spellEnd"/>
+      <w:proofErr w:type="gramEnd"/>
       <w:r>
         <w:t xml:space="preserve">, </w:t>
       </w:r>
@@ -2231,7 +2428,31 @@
     </w:p>
     <w:p>
       <w:r>
-        <w:t xml:space="preserve">The application create the window class, and the windows class will finally draw triangle on the screen. When event happened, the window class </w:t>
+        <w:t xml:space="preserve">The application </w:t>
+      </w:r>
+      <w:proofErr w:type="gramStart"/>
+      <w:r>
+        <w:t>create</w:t>
+      </w:r>
+      <w:proofErr w:type="gramEnd"/>
+      <w:r>
+        <w:t xml:space="preserve"> the window class, and the windows class will finally draw </w:t>
+      </w:r>
+      <w:proofErr w:type="gramStart"/>
+      <w:r>
+        <w:t>triangle</w:t>
+      </w:r>
+      <w:proofErr w:type="gramEnd"/>
+      <w:r>
+        <w:t xml:space="preserve"> on the screen. When </w:t>
+      </w:r>
+      <w:proofErr w:type="gramStart"/>
+      <w:r>
+        <w:t>event</w:t>
+      </w:r>
+      <w:proofErr w:type="gramEnd"/>
+      <w:r>
+        <w:t xml:space="preserve"> happened, the window class </w:t>
       </w:r>
       <w:r>
         <w:t xml:space="preserve">will </w:t>
@@ -2346,8 +2567,13 @@
     </w:p>
     <w:p>
       <w:r>
-        <w:t>Define event base class</w:t>
-      </w:r>
+        <w:t xml:space="preserve">Define event base </w:t>
+      </w:r>
+      <w:proofErr w:type="gramStart"/>
+      <w:r>
+        <w:t>class</w:t>
+      </w:r>
+      <w:proofErr w:type="gramEnd"/>
     </w:p>
     <w:p>
       <w:pPr>
@@ -2396,8 +2622,13 @@
     </w:p>
     <w:p>
       <w:r>
-        <w:t>Define macro to make the derived class easy</w:t>
-      </w:r>
+        <w:t xml:space="preserve">Define macro to make the derived class </w:t>
+      </w:r>
+      <w:proofErr w:type="gramStart"/>
+      <w:r>
+        <w:t>easy</w:t>
+      </w:r>
+      <w:proofErr w:type="gramEnd"/>
     </w:p>
     <w:p>
       <w:r>
@@ -2443,8 +2674,13 @@
     </w:p>
     <w:p>
       <w:r>
-        <w:t>Define event dispatcher</w:t>
-      </w:r>
+        <w:t xml:space="preserve">Define event </w:t>
+      </w:r>
+      <w:proofErr w:type="gramStart"/>
+      <w:r>
+        <w:t>dispatcher</w:t>
+      </w:r>
+      <w:proofErr w:type="gramEnd"/>
     </w:p>
     <w:p>
       <w:pPr>
@@ -2492,8 +2728,13 @@
       </w:r>
     </w:p>
     <w:p>
-      <w:r>
-        <w:t>Also the operator for output</w:t>
+      <w:proofErr w:type="gramStart"/>
+      <w:r>
+        <w:t>Also</w:t>
+      </w:r>
+      <w:proofErr w:type="gramEnd"/>
+      <w:r>
+        <w:t xml:space="preserve"> the operator for output</w:t>
       </w:r>
     </w:p>
     <w:p>
@@ -2544,7 +2785,15 @@
     </w:p>
     <w:p>
       <w:r>
-        <w:t>For all of the other types of event, inherit this base class</w:t>
+        <w:t xml:space="preserve">For all of the other types of </w:t>
+      </w:r>
+      <w:proofErr w:type="gramStart"/>
+      <w:r>
+        <w:t>event</w:t>
+      </w:r>
+      <w:proofErr w:type="gramEnd"/>
+      <w:r>
+        <w:t>, inherit this base class</w:t>
       </w:r>
     </w:p>
     <w:p>
@@ -2650,10 +2899,12 @@
         <w:t xml:space="preserve">Include everything we need in one single file, and add it to the </w:t>
       </w:r>
       <w:proofErr w:type="spellStart"/>
+      <w:proofErr w:type="gramStart"/>
       <w:r>
         <w:t>premake</w:t>
       </w:r>
       <w:proofErr w:type="spellEnd"/>
+      <w:proofErr w:type="gramEnd"/>
     </w:p>
     <w:p>
       <w:pPr>
@@ -2761,7 +3012,15 @@
       </w:r>
       <w:proofErr w:type="spellEnd"/>
       <w:r>
-        <w:t xml:space="preserve"> file, you can see that it use the precompiled header</w:t>
+        <w:t xml:space="preserve"> file, you can see that it </w:t>
+      </w:r>
+      <w:proofErr w:type="gramStart"/>
+      <w:r>
+        <w:t>use</w:t>
+      </w:r>
+      <w:proofErr w:type="gramEnd"/>
+      <w:r>
+        <w:t xml:space="preserve"> the precompiled header</w:t>
       </w:r>
     </w:p>
     <w:p>
@@ -2839,9 +3098,14 @@
       </w:r>
       <w:proofErr w:type="spellStart"/>
       <w:r>
-        <w:t>gepch.h</w:t>
-      </w:r>
-      <w:proofErr w:type="spellEnd"/>
+        <w:t>gepch.</w:t>
+      </w:r>
+      <w:proofErr w:type="gramStart"/>
+      <w:r>
+        <w:t>h</w:t>
+      </w:r>
+      <w:proofErr w:type="spellEnd"/>
+      <w:proofErr w:type="gramEnd"/>
       <w:r>
         <w:t>”</w:t>
       </w:r>
@@ -2912,7 +3176,15 @@
     </w:p>
     <w:p>
       <w:r>
-        <w:t>3. you don’t need to include it in the header file, because it is already been precompiled.</w:t>
+        <w:t xml:space="preserve">3. you don’t need to include it in the header file, because it </w:t>
+      </w:r>
+      <w:proofErr w:type="gramStart"/>
+      <w:r>
+        <w:t>is already been</w:t>
+      </w:r>
+      <w:proofErr w:type="gramEnd"/>
+      <w:r>
+        <w:t xml:space="preserve"> precompiled.</w:t>
       </w:r>
     </w:p>
     <w:p/>
@@ -3116,8 +3388,13 @@
         <w:t>Define</w:t>
       </w:r>
       <w:r>
-        <w:t xml:space="preserve"> a window structure</w:t>
-      </w:r>
+        <w:t xml:space="preserve"> a window </w:t>
+      </w:r>
+      <w:proofErr w:type="gramStart"/>
+      <w:r>
+        <w:t>structure</w:t>
+      </w:r>
+      <w:proofErr w:type="gramEnd"/>
     </w:p>
     <w:p>
       <w:pPr>
@@ -3166,8 +3443,13 @@
     </w:p>
     <w:p>
       <w:r>
-        <w:t>Define the window class</w:t>
-      </w:r>
+        <w:t xml:space="preserve">Define the window </w:t>
+      </w:r>
+      <w:proofErr w:type="gramStart"/>
+      <w:r>
+        <w:t>class</w:t>
+      </w:r>
+      <w:proofErr w:type="gramEnd"/>
     </w:p>
     <w:p>
       <w:pPr>
@@ -3238,7 +3520,23 @@
     <w:p/>
     <w:p>
       <w:r>
-        <w:t xml:space="preserve">1. For the first problem, you may notice that in GLFW project setting, go to C/C++ -&gt; Code Generation, on the right hand side, the runtime library is Multi-threaded DLL (/MD), that means when compile this project, GLFW will use C++ dynamic library. And in the Hazel project setting, the runtime library however is Multi-threaded (/MT), that means when compile this project, Hazel will use static links of C++ runtime. Now we can have 4 combinations, and all of them are valid except GLFW use (/MD) and Hazel use (/MT). </w:t>
+        <w:t xml:space="preserve">1. For the first problem, you may notice that in GLFW project setting, go to C/C++ -&gt; Code Generation, on the </w:t>
+      </w:r>
+      <w:proofErr w:type="gramStart"/>
+      <w:r>
+        <w:t>right hand</w:t>
+      </w:r>
+      <w:proofErr w:type="gramEnd"/>
+      <w:r>
+        <w:t xml:space="preserve"> side, the runtime library is Multi-threaded DLL (/MD), that means when compile this project, GLFW will use C++ dynamic library. And in the Hazel project setting, the runtime library however is Multi-threaded (/MT), that means when </w:t>
+      </w:r>
+      <w:proofErr w:type="gramStart"/>
+      <w:r>
+        <w:t>compile</w:t>
+      </w:r>
+      <w:proofErr w:type="gramEnd"/>
+      <w:r>
+        <w:t xml:space="preserve"> this project, Hazel will use static links of C++ runtime. Now we can have 4 combinations, and all of them are valid except GLFW use (/MD) and Hazel use (/MT). </w:t>
       </w:r>
     </w:p>
     <w:p/>
@@ -3250,7 +3548,15 @@
     <w:p/>
     <w:p>
       <w:r>
-        <w:t>Here, it is better to set this options in premake5.lua file, however I didn't find any method to change that setting. You can set it in Visual studio directly. And don't forget to set it each time after you regenerate the solution .</w:t>
+        <w:t xml:space="preserve">Here, it is better to set </w:t>
+      </w:r>
+      <w:proofErr w:type="gramStart"/>
+      <w:r>
+        <w:t>this options</w:t>
+      </w:r>
+      <w:proofErr w:type="gramEnd"/>
+      <w:r>
+        <w:t xml:space="preserve"> in premake5.lua file, however I didn't find any method to change that setting. You can set it in Visual studio directly. And don't forget to set it each time after you regenerate the solution .</w:t>
       </w:r>
       <w:proofErr w:type="spellStart"/>
       <w:r>
@@ -3264,7 +3570,15 @@
     <w:p/>
     <w:p>
       <w:r>
-        <w:t xml:space="preserve">2. For the second problem, I guess that the new version of GLFW use this new function, and this function is in dwmapi.lib. Therefore, add this dependency into premake5.lua. </w:t>
+        <w:t xml:space="preserve">2. For the second problem, I guess that the new version of GLFW </w:t>
+      </w:r>
+      <w:proofErr w:type="gramStart"/>
+      <w:r>
+        <w:t>use</w:t>
+      </w:r>
+      <w:proofErr w:type="gramEnd"/>
+      <w:r>
+        <w:t xml:space="preserve"> this new function, and this function is in dwmapi.lib. Therefore, add this dependency into premake5.lua. </w:t>
       </w:r>
     </w:p>
     <w:p>
@@ -3323,8 +3637,13 @@
     </w:p>
     <w:p>
       <w:r>
-        <w:t>Set event callback for GLFW</w:t>
-      </w:r>
+        <w:t xml:space="preserve">Set event callback for </w:t>
+      </w:r>
+      <w:proofErr w:type="gramStart"/>
+      <w:r>
+        <w:t>GLFW</w:t>
+      </w:r>
+      <w:proofErr w:type="gramEnd"/>
     </w:p>
     <w:p>
       <w:r>
@@ -3370,13 +3689,29 @@
     </w:p>
     <w:p>
       <w:r>
-        <w:t>Each time when event happened, this function will be called.</w:t>
+        <w:t xml:space="preserve">Each time when event </w:t>
+      </w:r>
+      <w:proofErr w:type="gramStart"/>
+      <w:r>
+        <w:t>happened</w:t>
+      </w:r>
+      <w:proofErr w:type="gramEnd"/>
+      <w:r>
+        <w:t>, this function will be called.</w:t>
       </w:r>
       <w:r>
         <w:t xml:space="preserve"> It will get the pointer of the window</w:t>
       </w:r>
       <w:r>
-        <w:t xml:space="preserve">, and create a event class </w:t>
+        <w:t xml:space="preserve">, and create </w:t>
+      </w:r>
+      <w:proofErr w:type="gramStart"/>
+      <w:r>
+        <w:t>a</w:t>
+      </w:r>
+      <w:proofErr w:type="gramEnd"/>
+      <w:r>
+        <w:t xml:space="preserve"> event class </w:t>
       </w:r>
     </w:p>
     <w:p/>
@@ -3441,12 +3776,17 @@
         <w:t xml:space="preserve">void </w:t>
       </w:r>
       <w:proofErr w:type="spellStart"/>
+      <w:proofErr w:type="gramStart"/>
       <w:r>
         <w:t>Func</w:t>
       </w:r>
       <w:proofErr w:type="spellEnd"/>
       <w:r>
-        <w:t>(std::function&lt;void(int&amp;)&gt; f) { f(); }</w:t>
+        <w:t>(</w:t>
+      </w:r>
+      <w:proofErr w:type="gramEnd"/>
+      <w:r>
+        <w:t>std::function&lt;void(int&amp;)&gt; f) { f(); }</w:t>
       </w:r>
       <w:r>
         <w:t xml:space="preserve"> </w:t>
@@ -3463,7 +3803,15 @@
         <w:t xml:space="preserve"> </w:t>
       </w:r>
       <w:r>
-        <w:t xml:space="preserve">void fun(int&amp; t) { </w:t>
+        <w:t xml:space="preserve">void </w:t>
+      </w:r>
+      <w:proofErr w:type="gramStart"/>
+      <w:r>
+        <w:t>fun(</w:t>
+      </w:r>
+      <w:proofErr w:type="gramEnd"/>
+      <w:r>
+        <w:t xml:space="preserve">int&amp; t) { </w:t>
       </w:r>
       <w:proofErr w:type="spellStart"/>
       <w:r>
@@ -3485,7 +3833,15 @@
       </w:r>
       <w:proofErr w:type="spellEnd"/>
       <w:r>
-        <w:t>(fun); is wrong. The compiler said that no suitable convert from "void (int&amp;)" to "std::function&lt;void(int&amp;)&gt;"</w:t>
+        <w:t>(fun); is wrong. The compiler said that no suitable convert from "void (int&amp;)" to "</w:t>
+      </w:r>
+      <w:proofErr w:type="gramStart"/>
+      <w:r>
+        <w:t>std::</w:t>
+      </w:r>
+      <w:proofErr w:type="gramEnd"/>
+      <w:r>
+        <w:t>function&lt;void(int&amp;)&gt;"</w:t>
       </w:r>
     </w:p>
     <w:p>
@@ -3504,12 +3860,17 @@
         <w:t xml:space="preserve"> </w:t>
       </w:r>
       <w:proofErr w:type="spellStart"/>
+      <w:proofErr w:type="gramStart"/>
       <w:r>
         <w:t>Func</w:t>
       </w:r>
       <w:proofErr w:type="spellEnd"/>
       <w:r>
-        <w:t>([](int&amp; t)</w:t>
+        <w:t>(</w:t>
+      </w:r>
+      <w:proofErr w:type="gramEnd"/>
+      <w:r>
+        <w:t>[](int&amp; t)</w:t>
       </w:r>
       <w:r>
         <w:t xml:space="preserve"> </w:t>
@@ -3552,23 +3913,71 @@
       </w:r>
       <w:proofErr w:type="spellEnd"/>
       <w:r>
-        <w:t>(fun) is because the type of fun is a regular function pointer (void (*)(int&amp;)), not an std::function&lt;void(int&amp;)&gt;. Although a function pointer can be implicitly converted to an std::function type when the signature matches, it doesn't happen automatically in this case.</w:t>
+        <w:t>(fun) is because the type of fun is a regular function pointer (void (</w:t>
+      </w:r>
+      <w:proofErr w:type="gramStart"/>
+      <w:r>
+        <w:t>*)(</w:t>
+      </w:r>
+      <w:proofErr w:type="gramEnd"/>
+      <w:r>
+        <w:t xml:space="preserve">int&amp;)), not an std::function&lt;void(int&amp;)&gt;. Although a function pointer can be implicitly converted to an </w:t>
+      </w:r>
+      <w:proofErr w:type="gramStart"/>
+      <w:r>
+        <w:t>std::</w:t>
+      </w:r>
+      <w:proofErr w:type="gramEnd"/>
+      <w:r>
+        <w:t>function type when the signature matches, it doesn't happen automatically in this case.</w:t>
       </w:r>
     </w:p>
     <w:p>
       <w:r>
         <w:lastRenderedPageBreak/>
-        <w:t>When you use a lambda function, it works because a lambda function creates a closure object that can be implicitly converted to std::function. The lambda function you provided has the correct signature (void(int&amp;)), so it can be converted to std::function&lt;void(int&amp;)&gt; without any issues.</w:t>
-      </w:r>
-    </w:p>
-    <w:p>
-      <w:r>
-        <w:t>If you want to use a regular function like fun without modifying its type, you can either explicitly cast it to std::function&lt;void(int&amp;)&gt; or use std::bind to create a callable object with the desired signature.</w:t>
-      </w:r>
-    </w:p>
-    <w:p>
-      <w:r>
-        <w:t xml:space="preserve">Using std::bind would look like this: </w:t>
+        <w:t xml:space="preserve">When you use a lambda function, it works because a lambda function creates a closure object that can be implicitly converted to </w:t>
+      </w:r>
+      <w:proofErr w:type="gramStart"/>
+      <w:r>
+        <w:t>std::</w:t>
+      </w:r>
+      <w:proofErr w:type="gramEnd"/>
+      <w:r>
+        <w:t xml:space="preserve">function. The lambda function you provided has the correct signature (void(int&amp;)), so it can be converted to </w:t>
+      </w:r>
+      <w:proofErr w:type="gramStart"/>
+      <w:r>
+        <w:t>std::</w:t>
+      </w:r>
+      <w:proofErr w:type="gramEnd"/>
+      <w:r>
+        <w:t>function&lt;void(int&amp;)&gt; without any issues.</w:t>
+      </w:r>
+    </w:p>
+    <w:p>
+      <w:r>
+        <w:t xml:space="preserve">If you want to use a regular function like fun without modifying its type, you can either explicitly cast it to </w:t>
+      </w:r>
+      <w:proofErr w:type="gramStart"/>
+      <w:r>
+        <w:t>std::</w:t>
+      </w:r>
+      <w:proofErr w:type="gramEnd"/>
+      <w:r>
+        <w:t>function&lt;void(int&amp;)&gt; or use std::bind to create a callable object with the desired signature.</w:t>
+      </w:r>
+    </w:p>
+    <w:p>
+      <w:r>
+        <w:t xml:space="preserve">Using </w:t>
+      </w:r>
+      <w:proofErr w:type="gramStart"/>
+      <w:r>
+        <w:t>std::</w:t>
+      </w:r>
+      <w:proofErr w:type="gramEnd"/>
+      <w:r>
+        <w:t xml:space="preserve">bind would look like this: </w:t>
       </w:r>
       <w:proofErr w:type="spellStart"/>
       <w:r>
@@ -3576,7 +3985,15 @@
       </w:r>
       <w:proofErr w:type="spellEnd"/>
       <w:r>
-        <w:t>(std::bind(fun, std::placeholders::_1)). std::bind creates a callable object that "binds" the function fun with the placeholder argument _1. The placeholder indicates where the argument int&amp; t will be passed when the bound function is called.</w:t>
+        <w:t xml:space="preserve">(std::bind(fun, std::placeholders::_1)). </w:t>
+      </w:r>
+      <w:proofErr w:type="gramStart"/>
+      <w:r>
+        <w:t>std::</w:t>
+      </w:r>
+      <w:proofErr w:type="gramEnd"/>
+      <w:r>
+        <w:t>bind creates a callable object that "binds" the function fun with the placeholder argument _1. The placeholder indicates where the argument int&amp; t will be passed when the bound function is called.</w:t>
       </w:r>
     </w:p>
     <w:p>
@@ -3597,7 +4014,15 @@
       </w:r>
       <w:proofErr w:type="spellEnd"/>
       <w:r>
-        <w:t xml:space="preserve">&lt;std::function&lt;void(int&amp;)&gt;&gt;(fun)). Here, the </w:t>
+        <w:t>&lt;</w:t>
+      </w:r>
+      <w:proofErr w:type="gramStart"/>
+      <w:r>
+        <w:t>std::</w:t>
+      </w:r>
+      <w:proofErr w:type="gramEnd"/>
+      <w:r>
+        <w:t xml:space="preserve">function&lt;void(int&amp;)&gt;&gt;(fun)). Here, the </w:t>
       </w:r>
       <w:proofErr w:type="spellStart"/>
       <w:r>
@@ -3605,7 +4030,15 @@
       </w:r>
       <w:proofErr w:type="spellEnd"/>
       <w:r>
-        <w:t xml:space="preserve"> explicitly converts the function pointer fun to an std::function&lt;void(int&amp;)&gt; before passing it to </w:t>
+        <w:t xml:space="preserve"> explicitly converts the function pointer fun to an </w:t>
+      </w:r>
+      <w:proofErr w:type="gramStart"/>
+      <w:r>
+        <w:t>std::</w:t>
+      </w:r>
+      <w:proofErr w:type="gramEnd"/>
+      <w:r>
+        <w:t xml:space="preserve">function&lt;void(int&amp;)&gt; before passing it to </w:t>
       </w:r>
       <w:proofErr w:type="spellStart"/>
       <w:r>
@@ -3626,7 +4059,15 @@
       </w:r>
       <w:proofErr w:type="spellEnd"/>
       <w:r>
-        <w:t>, but the lambda function and std::bind provide more flexibility and convenience when working with different function signatures.</w:t>
+        <w:t xml:space="preserve">, but the lambda function and </w:t>
+      </w:r>
+      <w:proofErr w:type="gramStart"/>
+      <w:r>
+        <w:t>std::</w:t>
+      </w:r>
+      <w:proofErr w:type="gramEnd"/>
+      <w:r>
+        <w:t>bind provide more flexibility and convenience when working with different function signatures.</w:t>
       </w:r>
     </w:p>
     <w:p>
@@ -3712,7 +4153,15 @@
         <w:t>Like Photoshop, you can choose to turn on or turn off a layer to draw.</w:t>
       </w:r>
       <w:r>
-        <w:t xml:space="preserve"> Each layer will be update separately, like a layer stack.</w:t>
+        <w:t xml:space="preserve"> Each layer will be </w:t>
+      </w:r>
+      <w:proofErr w:type="gramStart"/>
+      <w:r>
+        <w:t>update</w:t>
+      </w:r>
+      <w:proofErr w:type="gramEnd"/>
+      <w:r>
+        <w:t xml:space="preserve"> separately, like a layer stack.</w:t>
       </w:r>
       <w:r>
         <w:t xml:space="preserve"> The layer should be rendered from bottom to top, while the events should be handled from top to bottom.</w:t>
@@ -3720,8 +4169,13 @@
     </w:p>
     <w:p>
       <w:r>
-        <w:t>Add layer and layer stack</w:t>
-      </w:r>
+        <w:t xml:space="preserve">Add layer and layer </w:t>
+      </w:r>
+      <w:proofErr w:type="gramStart"/>
+      <w:r>
+        <w:t>stack</w:t>
+      </w:r>
+      <w:proofErr w:type="gramEnd"/>
     </w:p>
     <w:p>
       <w:r>
@@ -3813,7 +4267,15 @@
     </w:p>
     <w:p>
       <w:r>
-        <w:t>It use emplace to append elements:</w:t>
+        <w:t xml:space="preserve">It </w:t>
+      </w:r>
+      <w:proofErr w:type="gramStart"/>
+      <w:r>
+        <w:t>use</w:t>
+      </w:r>
+      <w:proofErr w:type="gramEnd"/>
+      <w:r>
+        <w:t xml:space="preserve"> emplace to append elements:</w:t>
       </w:r>
     </w:p>
     <w:p>
@@ -3863,8 +4325,13 @@
     </w:p>
     <w:p>
       <w:r>
-        <w:t>emplace function have a better performance</w:t>
-      </w:r>
+        <w:t xml:space="preserve">emplace function have a better </w:t>
+      </w:r>
+      <w:proofErr w:type="gramStart"/>
+      <w:r>
+        <w:t>performance</w:t>
+      </w:r>
+      <w:proofErr w:type="gramEnd"/>
     </w:p>
     <w:p>
       <w:pPr>
@@ -3876,7 +4343,15 @@
       </w:r>
       <w:proofErr w:type="spellEnd"/>
       <w:r>
-        <w:t xml:space="preserve"> obj(arg1, arg2);</w:t>
+        <w:t xml:space="preserve"> </w:t>
+      </w:r>
+      <w:proofErr w:type="gramStart"/>
+      <w:r>
+        <w:t>obj(</w:t>
+      </w:r>
+      <w:proofErr w:type="gramEnd"/>
+      <w:r>
+        <w:t>arg1, arg2);</w:t>
       </w:r>
     </w:p>
     <w:p>
@@ -3884,10 +4359,12 @@
         <w:ind w:left="720"/>
       </w:pPr>
       <w:proofErr w:type="spellStart"/>
+      <w:proofErr w:type="gramStart"/>
       <w:r>
         <w:t>vec.insert</w:t>
       </w:r>
       <w:proofErr w:type="spellEnd"/>
+      <w:proofErr w:type="gramEnd"/>
       <w:r>
         <w:t>(</w:t>
       </w:r>
@@ -3925,10 +4402,12 @@
         <w:tab/>
       </w:r>
       <w:proofErr w:type="spellStart"/>
+      <w:proofErr w:type="gramStart"/>
       <w:r>
         <w:t>vec.emplace</w:t>
       </w:r>
       <w:proofErr w:type="spellEnd"/>
+      <w:proofErr w:type="gramEnd"/>
       <w:r>
         <w:t>(</w:t>
       </w:r>
@@ -3943,7 +4422,15 @@
     </w:p>
     <w:p>
       <w:r>
-        <w:t>And emplace function is available from C++ 11, and must have the argument first.</w:t>
+        <w:t xml:space="preserve">And emplace function is available from C++ </w:t>
+      </w:r>
+      <w:proofErr w:type="gramStart"/>
+      <w:r>
+        <w:t>11, and</w:t>
+      </w:r>
+      <w:proofErr w:type="gramEnd"/>
+      <w:r>
+        <w:t xml:space="preserve"> must have the argument first.</w:t>
       </w:r>
     </w:p>
     <w:p>
@@ -3998,7 +4485,15 @@
     </w:p>
     <w:p>
       <w:r>
-        <w:t xml:space="preserve">Also, update the run function </w:t>
+        <w:t xml:space="preserve">Also, update the run </w:t>
+      </w:r>
+      <w:proofErr w:type="gramStart"/>
+      <w:r>
+        <w:t>function</w:t>
+      </w:r>
+      <w:proofErr w:type="gramEnd"/>
+      <w:r>
+        <w:t xml:space="preserve"> </w:t>
       </w:r>
     </w:p>
     <w:p>
@@ -4049,7 +4544,15 @@
     <w:p>
       <w:r>
         <w:lastRenderedPageBreak/>
-        <w:t>Handle the event, the event should be handle from top to bottom.</w:t>
+        <w:t xml:space="preserve">Handle the event, the event should be </w:t>
+      </w:r>
+      <w:proofErr w:type="gramStart"/>
+      <w:r>
+        <w:t>handle</w:t>
+      </w:r>
+      <w:proofErr w:type="gramEnd"/>
+      <w:r>
+        <w:t xml:space="preserve"> from top to bottom.</w:t>
       </w:r>
     </w:p>
     <w:p>
@@ -4181,8 +4684,13 @@
         <w:t>, we will use glad</w:t>
       </w:r>
       <w:r>
-        <w:t>. Glad is more modern</w:t>
-      </w:r>
+        <w:t xml:space="preserve">. Glad is more </w:t>
+      </w:r>
+      <w:proofErr w:type="gramStart"/>
+      <w:r>
+        <w:t>modern</w:t>
+      </w:r>
+      <w:proofErr w:type="gramEnd"/>
     </w:p>
     <w:p>
       <w:r>
@@ -4197,8 +4705,13 @@
         </w:r>
       </w:hyperlink>
       <w:r>
-        <w:t>, and generate a loader, and download the zip file</w:t>
-      </w:r>
+        <w:t xml:space="preserve">, and generate a loader, and download the zip </w:t>
+      </w:r>
+      <w:proofErr w:type="gramStart"/>
+      <w:r>
+        <w:t>file</w:t>
+      </w:r>
+      <w:proofErr w:type="gramEnd"/>
     </w:p>
     <w:p>
       <w:r>
@@ -4253,8 +4766,13 @@
       </w:r>
       <w:proofErr w:type="spellEnd"/>
       <w:r>
-        <w:t xml:space="preserve"> file</w:t>
-      </w:r>
+        <w:t xml:space="preserve"> </w:t>
+      </w:r>
+      <w:proofErr w:type="gramStart"/>
+      <w:r>
+        <w:t>file</w:t>
+      </w:r>
+      <w:proofErr w:type="gramEnd"/>
     </w:p>
     <w:p>
       <w:pPr>
@@ -4314,8 +4832,13 @@
         <w:t xml:space="preserve"> file into the project</w:t>
       </w:r>
       <w:r>
-        <w:t>, and regenerate the solution</w:t>
-      </w:r>
+        <w:t xml:space="preserve">, and regenerate the </w:t>
+      </w:r>
+      <w:proofErr w:type="gramStart"/>
+      <w:r>
+        <w:t>solution</w:t>
+      </w:r>
+      <w:proofErr w:type="gramEnd"/>
     </w:p>
     <w:p>
       <w:pPr>
@@ -4436,8 +4959,13 @@
         <w:t xml:space="preserve"> after glad, or it will cause error: </w:t>
       </w:r>
       <w:r>
-        <w:t>OpenGL header already included, remove this include, glad already provides it</w:t>
-      </w:r>
+        <w:t xml:space="preserve">OpenGL header already included, remove this include, glad already provides </w:t>
+      </w:r>
+      <w:proofErr w:type="gramStart"/>
+      <w:r>
+        <w:t>it</w:t>
+      </w:r>
+      <w:proofErr w:type="gramEnd"/>
     </w:p>
     <w:p>
       <w:r>
@@ -4539,16 +5067,7 @@
           <w:sz w:val="19"/>
           <w:szCs w:val="19"/>
         </w:rPr>
-        <w:t>GLFW_INCLUDE_NONE</w:t>
-      </w:r>
-      <w:r>
-        <w:rPr>
-          <w:rFonts w:ascii="Consolas" w:hAnsi="Consolas" w:cs="Consolas"/>
-          <w:color w:val="000000"/>
-          <w:sz w:val="19"/>
-          <w:szCs w:val="19"/>
-        </w:rPr>
-        <w:t xml:space="preserve"> </w:t>
+        <w:t xml:space="preserve">GLFW_INCLUDE_NONE </w:t>
       </w:r>
       <w:r>
         <w:t xml:space="preserve">to make sure that </w:t>
@@ -4562,10 +5081,12 @@
         <w:t xml:space="preserve"> doesn’t include </w:t>
       </w:r>
       <w:proofErr w:type="spellStart"/>
+      <w:proofErr w:type="gramStart"/>
       <w:r>
         <w:t>gl</w:t>
       </w:r>
       <w:proofErr w:type="spellEnd"/>
+      <w:proofErr w:type="gramEnd"/>
     </w:p>
     <w:p/>
     <w:p>
@@ -4576,8 +5097,13 @@
       <w:r>
         <w:t xml:space="preserve">, and regenerate the </w:t>
       </w:r>
-      <w:r>
-        <w:t xml:space="preserve">project </w:t>
+      <w:proofErr w:type="gramStart"/>
+      <w:r>
+        <w:t>project</w:t>
+      </w:r>
+      <w:proofErr w:type="gramEnd"/>
+      <w:r>
+        <w:t xml:space="preserve"> </w:t>
       </w:r>
     </w:p>
     <w:p>
@@ -4740,11 +5266,6 @@
       <w:proofErr w:type="spellEnd"/>
     </w:p>
     <w:p>
-      <w:pPr>
-        <w:rPr>
-          <w:rFonts w:hint="eastAsia"/>
-        </w:rPr>
-      </w:pPr>
       <w:r>
         <w:t>Download and add it as a submodule of our project.</w:t>
       </w:r>
@@ -4799,7 +5320,15 @@
     </w:p>
     <w:p>
       <w:r>
-        <w:t xml:space="preserve">git submodule add https://github.com/TheCherno/imgui </w:t>
+        <w:t xml:space="preserve">git </w:t>
+      </w:r>
+      <w:proofErr w:type="gramStart"/>
+      <w:r>
+        <w:t>submodule</w:t>
+      </w:r>
+      <w:proofErr w:type="gramEnd"/>
+      <w:r>
+        <w:t xml:space="preserve"> add https://github.com/TheCherno/imgui </w:t>
       </w:r>
       <w:proofErr w:type="spellStart"/>
       <w:r>
@@ -4845,8 +5374,13 @@
       </w:r>
       <w:proofErr w:type="spellEnd"/>
       <w:r>
-        <w:t xml:space="preserve"> layer and inherit Layer class</w:t>
-      </w:r>
+        <w:t xml:space="preserve"> layer and inherit Layer </w:t>
+      </w:r>
+      <w:proofErr w:type="gramStart"/>
+      <w:r>
+        <w:t>class</w:t>
+      </w:r>
+      <w:proofErr w:type="gramEnd"/>
     </w:p>
     <w:p>
       <w:pPr>
@@ -5149,33 +5683,369 @@
         <w:t xml:space="preserve">. </w:t>
       </w:r>
       <w:r>
-        <w:t>GitHub and G</w:t>
-      </w:r>
-      <w:r>
-        <w:t xml:space="preserve">ame </w:t>
-      </w:r>
-      <w:r>
         <w:rPr>
           <w:rFonts w:hint="eastAsia"/>
         </w:rPr>
-        <w:t>Engine</w:t>
-      </w:r>
-    </w:p>
-    <w:p/>
-    <w:p>
-      <w:pPr>
-        <w:rPr>
-          <w:noProof/>
-        </w:rPr>
-      </w:pPr>
-    </w:p>
-    <w:p/>
-    <w:p/>
-    <w:p/>
-    <w:p/>
-    <w:p/>
-    <w:p/>
-    <w:p/>
+        <w:t>Polling</w:t>
+      </w:r>
+      <w:r>
+        <w:t xml:space="preserve"> Input</w:t>
+      </w:r>
+      <w:r>
+        <w:t>, and Key and Mouse code</w:t>
+      </w:r>
+    </w:p>
+    <w:p>
+      <w:r>
+        <w:t xml:space="preserve">Instead of </w:t>
+      </w:r>
+      <w:proofErr w:type="gramStart"/>
+      <w:r>
+        <w:t>event</w:t>
+      </w:r>
+      <w:proofErr w:type="gramEnd"/>
+      <w:r>
+        <w:t xml:space="preserve"> handling system, we need to build another system, that can allow user to ask whether some event happened.</w:t>
+      </w:r>
+      <w:r>
+        <w:t xml:space="preserve"> For example, the user </w:t>
+      </w:r>
+      <w:r>
+        <w:t>wants</w:t>
+      </w:r>
+      <w:r>
+        <w:t xml:space="preserve"> to build a program</w:t>
+      </w:r>
+      <w:r>
+        <w:t>, so that</w:t>
+      </w:r>
+      <w:r>
+        <w:t xml:space="preserve"> when the alt key is pressed, he can rotate the model.</w:t>
+      </w:r>
+      <w:r>
+        <w:t xml:space="preserve"> Here, we need </w:t>
+      </w:r>
+      <w:proofErr w:type="gramStart"/>
+      <w:r>
+        <w:t>the polling</w:t>
+      </w:r>
+      <w:proofErr w:type="gramEnd"/>
+      <w:r>
+        <w:t xml:space="preserve"> input.</w:t>
+      </w:r>
+    </w:p>
+    <w:p>
+      <w:r>
+        <w:t xml:space="preserve">Define these functions in </w:t>
+      </w:r>
+      <w:proofErr w:type="spellStart"/>
+      <w:r>
+        <w:t>input.h</w:t>
+      </w:r>
+      <w:proofErr w:type="spellEnd"/>
+    </w:p>
+    <w:p>
+      <w:pPr>
+        <w:jc w:val="center"/>
+      </w:pPr>
+      <w:r>
+        <w:rPr>
+          <w:noProof/>
+        </w:rPr>
+        <w:drawing>
+          <wp:inline distT="0" distB="0" distL="0" distR="0" wp14:anchorId="4AE73598" wp14:editId="099C9433">
+            <wp:extent cx="4028302" cy="2791837"/>
+            <wp:effectExtent l="0" t="0" r="0" b="8890"/>
+            <wp:docPr id="1554355846" name="Picture 1" descr="A picture containing text, screenshot, font&#10;&#10;Description automatically generated"/>
+            <wp:cNvGraphicFramePr>
+              <a:graphicFrameLocks xmlns:a="http://schemas.openxmlformats.org/drawingml/2006/main" noChangeAspect="1"/>
+            </wp:cNvGraphicFramePr>
+            <a:graphic xmlns:a="http://schemas.openxmlformats.org/drawingml/2006/main">
+              <a:graphicData uri="http://schemas.openxmlformats.org/drawingml/2006/picture">
+                <pic:pic xmlns:pic="http://schemas.openxmlformats.org/drawingml/2006/picture">
+                  <pic:nvPicPr>
+                    <pic:cNvPr id="1554355846" name="Picture 1" descr="A picture containing text, screenshot, font&#10;&#10;Description automatically generated"/>
+                    <pic:cNvPicPr/>
+                  </pic:nvPicPr>
+                  <pic:blipFill>
+                    <a:blip r:embed="rId78"/>
+                    <a:stretch>
+                      <a:fillRect/>
+                    </a:stretch>
+                  </pic:blipFill>
+                  <pic:spPr>
+                    <a:xfrm>
+                      <a:off x="0" y="0"/>
+                      <a:ext cx="4033275" cy="2795283"/>
+                    </a:xfrm>
+                    <a:prstGeom prst="rect">
+                      <a:avLst/>
+                    </a:prstGeom>
+                  </pic:spPr>
+                </pic:pic>
+              </a:graphicData>
+            </a:graphic>
+          </wp:inline>
+        </w:drawing>
+      </w:r>
+    </w:p>
+    <w:p>
+      <w:r>
+        <w:t xml:space="preserve">Implement these functions in </w:t>
+      </w:r>
+      <w:proofErr w:type="gramStart"/>
+      <w:r>
+        <w:t>WindowsInput.cpp</w:t>
+      </w:r>
+      <w:proofErr w:type="gramEnd"/>
+    </w:p>
+    <w:p>
+      <w:pPr>
+        <w:jc w:val="center"/>
+      </w:pPr>
+      <w:r>
+        <w:rPr>
+          <w:noProof/>
+        </w:rPr>
+        <w:drawing>
+          <wp:inline distT="0" distB="0" distL="0" distR="0" wp14:anchorId="7CA992A3" wp14:editId="107BCB1D">
+            <wp:extent cx="3622295" cy="1874454"/>
+            <wp:effectExtent l="0" t="0" r="0" b="0"/>
+            <wp:docPr id="1083983421" name="Picture 1" descr="A picture containing text, screenshot, font, number&#10;&#10;Description automatically generated"/>
+            <wp:cNvGraphicFramePr>
+              <a:graphicFrameLocks xmlns:a="http://schemas.openxmlformats.org/drawingml/2006/main" noChangeAspect="1"/>
+            </wp:cNvGraphicFramePr>
+            <a:graphic xmlns:a="http://schemas.openxmlformats.org/drawingml/2006/main">
+              <a:graphicData uri="http://schemas.openxmlformats.org/drawingml/2006/picture">
+                <pic:pic xmlns:pic="http://schemas.openxmlformats.org/drawingml/2006/picture">
+                  <pic:nvPicPr>
+                    <pic:cNvPr id="1083983421" name="Picture 1" descr="A picture containing text, screenshot, font, number&#10;&#10;Description automatically generated"/>
+                    <pic:cNvPicPr/>
+                  </pic:nvPicPr>
+                  <pic:blipFill>
+                    <a:blip r:embed="rId79"/>
+                    <a:stretch>
+                      <a:fillRect/>
+                    </a:stretch>
+                  </pic:blipFill>
+                  <pic:spPr>
+                    <a:xfrm>
+                      <a:off x="0" y="0"/>
+                      <a:ext cx="3628510" cy="1877670"/>
+                    </a:xfrm>
+                    <a:prstGeom prst="rect">
+                      <a:avLst/>
+                    </a:prstGeom>
+                  </pic:spPr>
+                </pic:pic>
+              </a:graphicData>
+            </a:graphic>
+          </wp:inline>
+        </w:drawing>
+      </w:r>
+    </w:p>
+    <w:p>
+      <w:pPr>
+        <w:jc w:val="center"/>
+      </w:pPr>
+      <w:r>
+        <w:rPr>
+          <w:noProof/>
+        </w:rPr>
+        <w:drawing>
+          <wp:inline distT="0" distB="0" distL="0" distR="0" wp14:anchorId="4A8252B8" wp14:editId="60B8536E">
+            <wp:extent cx="3711460" cy="1242737"/>
+            <wp:effectExtent l="0" t="0" r="3810" b="0"/>
+            <wp:docPr id="948471778" name="Picture 1" descr="A picture containing text, screenshot, font&#10;&#10;Description automatically generated"/>
+            <wp:cNvGraphicFramePr>
+              <a:graphicFrameLocks xmlns:a="http://schemas.openxmlformats.org/drawingml/2006/main" noChangeAspect="1"/>
+            </wp:cNvGraphicFramePr>
+            <a:graphic xmlns:a="http://schemas.openxmlformats.org/drawingml/2006/main">
+              <a:graphicData uri="http://schemas.openxmlformats.org/drawingml/2006/picture">
+                <pic:pic xmlns:pic="http://schemas.openxmlformats.org/drawingml/2006/picture">
+                  <pic:nvPicPr>
+                    <pic:cNvPr id="948471778" name="Picture 1" descr="A picture containing text, screenshot, font&#10;&#10;Description automatically generated"/>
+                    <pic:cNvPicPr/>
+                  </pic:nvPicPr>
+                  <pic:blipFill>
+                    <a:blip r:embed="rId80"/>
+                    <a:stretch>
+                      <a:fillRect/>
+                    </a:stretch>
+                  </pic:blipFill>
+                  <pic:spPr>
+                    <a:xfrm>
+                      <a:off x="0" y="0"/>
+                      <a:ext cx="3728381" cy="1248403"/>
+                    </a:xfrm>
+                    <a:prstGeom prst="rect">
+                      <a:avLst/>
+                    </a:prstGeom>
+                  </pic:spPr>
+                </pic:pic>
+              </a:graphicData>
+            </a:graphic>
+          </wp:inline>
+        </w:drawing>
+      </w:r>
+      <w:r>
+        <w:t xml:space="preserve"> </w:t>
+      </w:r>
+    </w:p>
+    <w:p>
+      <w:r>
+        <w:t xml:space="preserve">Test it in Application Run </w:t>
+      </w:r>
+      <w:proofErr w:type="gramStart"/>
+      <w:r>
+        <w:t>function</w:t>
+      </w:r>
+      <w:proofErr w:type="gramEnd"/>
+    </w:p>
+    <w:p>
+      <w:pPr>
+        <w:jc w:val="center"/>
+      </w:pPr>
+      <w:r>
+        <w:rPr>
+          <w:noProof/>
+        </w:rPr>
+        <w:lastRenderedPageBreak/>
+        <w:drawing>
+          <wp:inline distT="0" distB="0" distL="0" distR="0" wp14:anchorId="0E33D8AB" wp14:editId="15968A34">
+            <wp:extent cx="2810279" cy="1787324"/>
+            <wp:effectExtent l="0" t="0" r="0" b="3810"/>
+            <wp:docPr id="1780975238" name="Picture 1" descr="A picture containing text, screenshot, font, number&#10;&#10;Description automatically generated"/>
+            <wp:cNvGraphicFramePr>
+              <a:graphicFrameLocks xmlns:a="http://schemas.openxmlformats.org/drawingml/2006/main" noChangeAspect="1"/>
+            </wp:cNvGraphicFramePr>
+            <a:graphic xmlns:a="http://schemas.openxmlformats.org/drawingml/2006/main">
+              <a:graphicData uri="http://schemas.openxmlformats.org/drawingml/2006/picture">
+                <pic:pic xmlns:pic="http://schemas.openxmlformats.org/drawingml/2006/picture">
+                  <pic:nvPicPr>
+                    <pic:cNvPr id="1780975238" name="Picture 1" descr="A picture containing text, screenshot, font, number&#10;&#10;Description automatically generated"/>
+                    <pic:cNvPicPr/>
+                  </pic:nvPicPr>
+                  <pic:blipFill>
+                    <a:blip r:embed="rId81"/>
+                    <a:stretch>
+                      <a:fillRect/>
+                    </a:stretch>
+                  </pic:blipFill>
+                  <pic:spPr>
+                    <a:xfrm>
+                      <a:off x="0" y="0"/>
+                      <a:ext cx="2820013" cy="1793515"/>
+                    </a:xfrm>
+                    <a:prstGeom prst="rect">
+                      <a:avLst/>
+                    </a:prstGeom>
+                  </pic:spPr>
+                </pic:pic>
+              </a:graphicData>
+            </a:graphic>
+          </wp:inline>
+        </w:drawing>
+      </w:r>
+    </w:p>
+    <w:p>
+      <w:r>
+        <w:t xml:space="preserve">1. </w:t>
+      </w:r>
+      <w:r>
+        <w:t xml:space="preserve">For key and mouse code, we don’t want to use </w:t>
+      </w:r>
+      <w:proofErr w:type="spellStart"/>
+      <w:r>
+        <w:t>glfw</w:t>
+      </w:r>
+      <w:proofErr w:type="spellEnd"/>
+      <w:r>
+        <w:t xml:space="preserve"> in our sandbox. So, we </w:t>
+      </w:r>
+      <w:r>
+        <w:t xml:space="preserve">need to establish our own key </w:t>
+      </w:r>
+      <w:proofErr w:type="gramStart"/>
+      <w:r>
+        <w:t>code</w:t>
+      </w:r>
+      <w:proofErr w:type="gramEnd"/>
+    </w:p>
+    <w:p>
+      <w:r>
+        <w:t xml:space="preserve">2. </w:t>
+      </w:r>
+      <w:proofErr w:type="spellStart"/>
+      <w:r>
+        <w:t>glfw</w:t>
+      </w:r>
+      <w:proofErr w:type="spellEnd"/>
+      <w:r>
+        <w:t xml:space="preserve"> and win32 and other libraries have </w:t>
+      </w:r>
+      <w:proofErr w:type="gramStart"/>
+      <w:r>
+        <w:t>it</w:t>
+      </w:r>
+      <w:proofErr w:type="gramEnd"/>
+      <w:r>
+        <w:t xml:space="preserve"> own key code. So, we need to separate the </w:t>
+      </w:r>
+      <w:proofErr w:type="spellStart"/>
+      <w:r>
+        <w:t>glfw</w:t>
+      </w:r>
+      <w:proofErr w:type="spellEnd"/>
+      <w:r>
+        <w:t xml:space="preserve"> code from our code.</w:t>
+      </w:r>
+    </w:p>
+    <w:p>
+      <w:pPr>
+        <w:jc w:val="center"/>
+      </w:pPr>
+      <w:r>
+        <w:rPr>
+          <w:noProof/>
+        </w:rPr>
+        <w:drawing>
+          <wp:inline distT="0" distB="0" distL="0" distR="0" wp14:anchorId="44153EFE" wp14:editId="2A07B103">
+            <wp:extent cx="2853267" cy="1380730"/>
+            <wp:effectExtent l="0" t="0" r="4445" b="0"/>
+            <wp:docPr id="1869843126" name="Picture 1" descr="A screenshot of a computer code&#10;&#10;Description automatically generated with low confidence"/>
+            <wp:cNvGraphicFramePr>
+              <a:graphicFrameLocks xmlns:a="http://schemas.openxmlformats.org/drawingml/2006/main" noChangeAspect="1"/>
+            </wp:cNvGraphicFramePr>
+            <a:graphic xmlns:a="http://schemas.openxmlformats.org/drawingml/2006/main">
+              <a:graphicData uri="http://schemas.openxmlformats.org/drawingml/2006/picture">
+                <pic:pic xmlns:pic="http://schemas.openxmlformats.org/drawingml/2006/picture">
+                  <pic:nvPicPr>
+                    <pic:cNvPr id="1869843126" name="Picture 1" descr="A screenshot of a computer code&#10;&#10;Description automatically generated with low confidence"/>
+                    <pic:cNvPicPr/>
+                  </pic:nvPicPr>
+                  <pic:blipFill>
+                    <a:blip r:embed="rId82"/>
+                    <a:stretch>
+                      <a:fillRect/>
+                    </a:stretch>
+                  </pic:blipFill>
+                  <pic:spPr>
+                    <a:xfrm>
+                      <a:off x="0" y="0"/>
+                      <a:ext cx="2858444" cy="1383235"/>
+                    </a:xfrm>
+                    <a:prstGeom prst="rect">
+                      <a:avLst/>
+                    </a:prstGeom>
+                  </pic:spPr>
+                </pic:pic>
+              </a:graphicData>
+            </a:graphic>
+          </wp:inline>
+        </w:drawing>
+      </w:r>
+    </w:p>
     <w:p/>
     <w:p/>
     <w:p/>

</xml_diff>

<commit_message>
ImGUI docking and Viewport
</commit_message>
<xml_diff>
--- a/Note.docx
+++ b/Note.docx
@@ -5064,15 +5064,301 @@
         <w:t>, and add it into the include directory of premake5.lua</w:t>
       </w:r>
     </w:p>
+    <w:p/>
     <w:p>
       <w:pPr>
         <w:pStyle w:val="Heading1"/>
       </w:pPr>
       <w:r>
-        <w:t>15. Math</w:t>
-      </w:r>
-    </w:p>
-    <w:p/>
+        <w:t>1</w:t>
+      </w:r>
+      <w:r>
+        <w:t>6</w:t>
+      </w:r>
+      <w:r>
+        <w:t>.</w:t>
+      </w:r>
+      <w:r>
+        <w:t xml:space="preserve"> ImGUI docking</w:t>
+      </w:r>
+      <w:r>
+        <w:t xml:space="preserve"> and Viewport</w:t>
+      </w:r>
+    </w:p>
+    <w:p>
+      <w:r>
+        <w:t>Docking: like browser, we can drag the one window and dock it to anywhere we want.</w:t>
+      </w:r>
+      <w:r>
+        <w:t xml:space="preserve"> And for viewport, we can drag the window and put it outside out application.</w:t>
+      </w:r>
+      <w:r>
+        <w:t xml:space="preserve"> In the previous episode, Cherno implemented all the event function for ImGUI, but it is butter to use it own functions since ImGUI will update over time. </w:t>
+      </w:r>
+    </w:p>
+    <w:p>
+      <w:pPr>
+        <w:jc w:val="center"/>
+      </w:pPr>
+      <w:r>
+        <w:rPr>
+          <w:noProof/>
+        </w:rPr>
+        <w:drawing>
+          <wp:inline distT="0" distB="0" distL="0" distR="0" wp14:anchorId="06F19978" wp14:editId="0A55DB33">
+            <wp:extent cx="3578087" cy="1365388"/>
+            <wp:effectExtent l="0" t="0" r="3810" b="6350"/>
+            <wp:docPr id="558865414" name="Picture 1" descr="A screen shot of a computer&#10;&#10;Description automatically generated with medium confidence"/>
+            <wp:cNvGraphicFramePr>
+              <a:graphicFrameLocks xmlns:a="http://schemas.openxmlformats.org/drawingml/2006/main" noChangeAspect="1"/>
+            </wp:cNvGraphicFramePr>
+            <a:graphic xmlns:a="http://schemas.openxmlformats.org/drawingml/2006/main">
+              <a:graphicData uri="http://schemas.openxmlformats.org/drawingml/2006/picture">
+                <pic:pic xmlns:pic="http://schemas.openxmlformats.org/drawingml/2006/picture">
+                  <pic:nvPicPr>
+                    <pic:cNvPr id="558865414" name="Picture 1" descr="A screen shot of a computer&#10;&#10;Description automatically generated with medium confidence"/>
+                    <pic:cNvPicPr/>
+                  </pic:nvPicPr>
+                  <pic:blipFill>
+                    <a:blip r:embed="rId85"/>
+                    <a:stretch>
+                      <a:fillRect/>
+                    </a:stretch>
+                  </pic:blipFill>
+                  <pic:spPr>
+                    <a:xfrm>
+                      <a:off x="0" y="0"/>
+                      <a:ext cx="3585103" cy="1368065"/>
+                    </a:xfrm>
+                    <a:prstGeom prst="rect">
+                      <a:avLst/>
+                    </a:prstGeom>
+                  </pic:spPr>
+                </pic:pic>
+              </a:graphicData>
+            </a:graphic>
+          </wp:inline>
+        </w:drawing>
+      </w:r>
+    </w:p>
+    <w:p>
+      <w:r>
+        <w:t>Include this file to tell the compiler to build the ImGui OpenGL and GLFW implementation.</w:t>
+      </w:r>
+    </w:p>
+    <w:p>
+      <w:r>
+        <w:lastRenderedPageBreak/>
+        <w:t>Add a new ImGui layer</w:t>
+      </w:r>
+    </w:p>
+    <w:p>
+      <w:pPr>
+        <w:jc w:val="center"/>
+      </w:pPr>
+      <w:r>
+        <w:rPr>
+          <w:noProof/>
+        </w:rPr>
+        <w:drawing>
+          <wp:inline distT="0" distB="0" distL="0" distR="0" wp14:anchorId="76B7A6D5" wp14:editId="0FBD45D5">
+            <wp:extent cx="3415085" cy="1921381"/>
+            <wp:effectExtent l="0" t="0" r="0" b="3175"/>
+            <wp:docPr id="1108408928" name="Picture 1" descr="A picture containing text, screenshot, font&#10;&#10;Description automatically generated"/>
+            <wp:cNvGraphicFramePr>
+              <a:graphicFrameLocks xmlns:a="http://schemas.openxmlformats.org/drawingml/2006/main" noChangeAspect="1"/>
+            </wp:cNvGraphicFramePr>
+            <a:graphic xmlns:a="http://schemas.openxmlformats.org/drawingml/2006/main">
+              <a:graphicData uri="http://schemas.openxmlformats.org/drawingml/2006/picture">
+                <pic:pic xmlns:pic="http://schemas.openxmlformats.org/drawingml/2006/picture">
+                  <pic:nvPicPr>
+                    <pic:cNvPr id="1108408928" name="Picture 1" descr="A picture containing text, screenshot, font&#10;&#10;Description automatically generated"/>
+                    <pic:cNvPicPr/>
+                  </pic:nvPicPr>
+                  <pic:blipFill>
+                    <a:blip r:embed="rId86"/>
+                    <a:stretch>
+                      <a:fillRect/>
+                    </a:stretch>
+                  </pic:blipFill>
+                  <pic:spPr>
+                    <a:xfrm>
+                      <a:off x="0" y="0"/>
+                      <a:ext cx="3418826" cy="1923486"/>
+                    </a:xfrm>
+                    <a:prstGeom prst="rect">
+                      <a:avLst/>
+                    </a:prstGeom>
+                  </pic:spPr>
+                </pic:pic>
+              </a:graphicData>
+            </a:graphic>
+          </wp:inline>
+        </w:drawing>
+      </w:r>
+    </w:p>
+    <w:p>
+      <w:r>
+        <w:t>Append this layer into the Application layer stack</w:t>
+      </w:r>
+    </w:p>
+    <w:p>
+      <w:pPr>
+        <w:jc w:val="center"/>
+      </w:pPr>
+      <w:r>
+        <w:rPr>
+          <w:noProof/>
+        </w:rPr>
+        <w:drawing>
+          <wp:inline distT="0" distB="0" distL="0" distR="0" wp14:anchorId="115D0EA0" wp14:editId="21800326">
+            <wp:extent cx="3868309" cy="1237501"/>
+            <wp:effectExtent l="0" t="0" r="0" b="1270"/>
+            <wp:docPr id="842409815" name="Picture 1" descr="A screen shot of a computer program&#10;&#10;Description automatically generated with low confidence"/>
+            <wp:cNvGraphicFramePr>
+              <a:graphicFrameLocks xmlns:a="http://schemas.openxmlformats.org/drawingml/2006/main" noChangeAspect="1"/>
+            </wp:cNvGraphicFramePr>
+            <a:graphic xmlns:a="http://schemas.openxmlformats.org/drawingml/2006/main">
+              <a:graphicData uri="http://schemas.openxmlformats.org/drawingml/2006/picture">
+                <pic:pic xmlns:pic="http://schemas.openxmlformats.org/drawingml/2006/picture">
+                  <pic:nvPicPr>
+                    <pic:cNvPr id="842409815" name="Picture 1" descr="A screen shot of a computer program&#10;&#10;Description automatically generated with low confidence"/>
+                    <pic:cNvPicPr/>
+                  </pic:nvPicPr>
+                  <pic:blipFill>
+                    <a:blip r:embed="rId87"/>
+                    <a:stretch>
+                      <a:fillRect/>
+                    </a:stretch>
+                  </pic:blipFill>
+                  <pic:spPr>
+                    <a:xfrm>
+                      <a:off x="0" y="0"/>
+                      <a:ext cx="3878538" cy="1240773"/>
+                    </a:xfrm>
+                    <a:prstGeom prst="rect">
+                      <a:avLst/>
+                    </a:prstGeom>
+                  </pic:spPr>
+                </pic:pic>
+              </a:graphicData>
+            </a:graphic>
+          </wp:inline>
+        </w:drawing>
+      </w:r>
+    </w:p>
+    <w:p>
+      <w:r>
+        <w:t>And in the run function</w:t>
+      </w:r>
+    </w:p>
+    <w:p>
+      <w:pPr>
+        <w:jc w:val="center"/>
+      </w:pPr>
+      <w:r>
+        <w:rPr>
+          <w:noProof/>
+        </w:rPr>
+        <w:drawing>
+          <wp:inline distT="0" distB="0" distL="0" distR="0" wp14:anchorId="5BC0FFA5" wp14:editId="4A624063">
+            <wp:extent cx="3212327" cy="2639014"/>
+            <wp:effectExtent l="0" t="0" r="7620" b="9525"/>
+            <wp:docPr id="388376337" name="Picture 1" descr="A picture containing text, screenshot, font, number&#10;&#10;Description automatically generated"/>
+            <wp:cNvGraphicFramePr>
+              <a:graphicFrameLocks xmlns:a="http://schemas.openxmlformats.org/drawingml/2006/main" noChangeAspect="1"/>
+            </wp:cNvGraphicFramePr>
+            <a:graphic xmlns:a="http://schemas.openxmlformats.org/drawingml/2006/main">
+              <a:graphicData uri="http://schemas.openxmlformats.org/drawingml/2006/picture">
+                <pic:pic xmlns:pic="http://schemas.openxmlformats.org/drawingml/2006/picture">
+                  <pic:nvPicPr>
+                    <pic:cNvPr id="388376337" name="Picture 1" descr="A picture containing text, screenshot, font, number&#10;&#10;Description automatically generated"/>
+                    <pic:cNvPicPr/>
+                  </pic:nvPicPr>
+                  <pic:blipFill>
+                    <a:blip r:embed="rId88"/>
+                    <a:stretch>
+                      <a:fillRect/>
+                    </a:stretch>
+                  </pic:blipFill>
+                  <pic:spPr>
+                    <a:xfrm>
+                      <a:off x="0" y="0"/>
+                      <a:ext cx="3226785" cy="2650892"/>
+                    </a:xfrm>
+                    <a:prstGeom prst="rect">
+                      <a:avLst/>
+                    </a:prstGeom>
+                  </pic:spPr>
+                </pic:pic>
+              </a:graphicData>
+            </a:graphic>
+          </wp:inline>
+        </w:drawing>
+      </w:r>
+    </w:p>
+    <w:p>
+      <w:r>
+        <w:t>Also remove the ImGui layer in sandbox.</w:t>
+      </w:r>
+      <w:r>
+        <w:t xml:space="preserve"> Now, we add include directory in sandbox premake file, and draw something in the ImGui </w:t>
+      </w:r>
+      <w:r>
+        <w:t>rendering.</w:t>
+      </w:r>
+    </w:p>
+    <w:p>
+      <w:pPr>
+        <w:jc w:val="center"/>
+      </w:pPr>
+      <w:r>
+        <w:rPr>
+          <w:noProof/>
+        </w:rPr>
+        <w:drawing>
+          <wp:inline distT="0" distB="0" distL="0" distR="0" wp14:anchorId="43A81791" wp14:editId="74622F97">
+            <wp:extent cx="2238292" cy="780034"/>
+            <wp:effectExtent l="0" t="0" r="0" b="1270"/>
+            <wp:docPr id="1592436893" name="Picture 1" descr="A screenshot of a computer code&#10;&#10;Description automatically generated with low confidence"/>
+            <wp:cNvGraphicFramePr>
+              <a:graphicFrameLocks xmlns:a="http://schemas.openxmlformats.org/drawingml/2006/main" noChangeAspect="1"/>
+            </wp:cNvGraphicFramePr>
+            <a:graphic xmlns:a="http://schemas.openxmlformats.org/drawingml/2006/main">
+              <a:graphicData uri="http://schemas.openxmlformats.org/drawingml/2006/picture">
+                <pic:pic xmlns:pic="http://schemas.openxmlformats.org/drawingml/2006/picture">
+                  <pic:nvPicPr>
+                    <pic:cNvPr id="1592436893" name="Picture 1" descr="A screenshot of a computer code&#10;&#10;Description automatically generated with low confidence"/>
+                    <pic:cNvPicPr/>
+                  </pic:nvPicPr>
+                  <pic:blipFill>
+                    <a:blip r:embed="rId89"/>
+                    <a:stretch>
+                      <a:fillRect/>
+                    </a:stretch>
+                  </pic:blipFill>
+                  <pic:spPr>
+                    <a:xfrm>
+                      <a:off x="0" y="0"/>
+                      <a:ext cx="2258965" cy="787238"/>
+                    </a:xfrm>
+                    <a:prstGeom prst="rect">
+                      <a:avLst/>
+                    </a:prstGeom>
+                  </pic:spPr>
+                </pic:pic>
+              </a:graphicData>
+            </a:graphic>
+          </wp:inline>
+        </w:drawing>
+      </w:r>
+    </w:p>
+    <w:p>
+      <w:r>
+        <w:lastRenderedPageBreak/>
+        <w:t>We can find that those external symbol is not found. In the future course, we will solve this problem.</w:t>
+      </w:r>
+    </w:p>
     <w:p/>
     <w:sectPr>
       <w:pgSz w:w="12240" w:h="15840"/>

</xml_diff>